<commit_message>
Added structure to Readme for other tests
</commit_message>
<xml_diff>
--- a/Milestone_P1/User Stories.docx
+++ b/Milestone_P1/User Stories.docx
@@ -4,491 +4,330 @@
   <w:body>
     <w:p>
       <w:r>
-        <w:t>User Stories</w:t>
+        <w:t>1 - Must Have - As a visitor who is interested in joining a group walk. I would like to see what walking groups are available to join and where.</w:t>
+      </w:r>
+    </w:p>
+    <w:p>
+      <w:r>
+        <w:tab/>
+        <w:t>PLAN</w:t>
+      </w:r>
+      <w:r>
+        <w:tab/>
+      </w:r>
+    </w:p>
+    <w:p>
+      <w:r>
+        <w:tab/>
+        <w:t>- Create a page where walks are displayed in a concise and easy to access manner.</w:t>
+      </w:r>
+    </w:p>
+    <w:p>
+      <w:r>
+        <w:tab/>
+      </w:r>
+      <w:r>
+        <w:tab/>
+        <w:t>ACTION</w:t>
+      </w:r>
+    </w:p>
+    <w:p>
+      <w:r>
+        <w:tab/>
+      </w:r>
+      <w:r>
+        <w:tab/>
+        <w:t>- Page for listing all walk on cards</w:t>
+      </w:r>
+    </w:p>
+    <w:p>
+      <w:r>
+        <w:tab/>
+      </w:r>
+      <w:r>
+        <w:tab/>
+        <w:t>- Link in nav to the walk page</w:t>
+      </w:r>
+    </w:p>
+    <w:p>
+      <w:r>
+        <w:tab/>
+      </w:r>
+      <w:r>
+        <w:tab/>
+        <w:t>- Create homepage are for quick access to images of walk and a link</w:t>
+      </w:r>
+    </w:p>
+    <w:p>
+      <w:r>
+        <w:tab/>
+      </w:r>
+      <w:r>
+        <w:tab/>
+        <w:t>- Sign up form for joining the walks</w:t>
+      </w:r>
+    </w:p>
+    <w:p>
+      <w:r>
+        <w:tab/>
+      </w:r>
+    </w:p>
+    <w:p>
+      <w:r>
+        <w:t xml:space="preserve">2 - Must Have - As a visitor who isn't sure about walking in groups, </w:t>
+      </w:r>
+      <w:proofErr w:type="spellStart"/>
+      <w:r>
+        <w:t>i</w:t>
+      </w:r>
+      <w:proofErr w:type="spellEnd"/>
+      <w:r>
+        <w:t xml:space="preserve"> would like to see group sizes and to feel familiar with what to expect.</w:t>
+      </w:r>
+    </w:p>
+    <w:p>
+      <w:r>
+        <w:tab/>
+        <w:t>PLAN</w:t>
+      </w:r>
+    </w:p>
+    <w:p>
+      <w:r>
+        <w:tab/>
+        <w:t>- List Walk details that will familiarise the visitor with what to expect on the walk.</w:t>
+      </w:r>
+    </w:p>
+    <w:p>
+      <w:r>
+        <w:tab/>
+      </w:r>
+      <w:r>
+        <w:tab/>
+        <w:t>ACTION</w:t>
+      </w:r>
+    </w:p>
+    <w:p>
+      <w:r>
+        <w:tab/>
+      </w:r>
+      <w:r>
+        <w:tab/>
+        <w:t>- Add details for who is leading each walk</w:t>
+      </w:r>
+    </w:p>
+    <w:p>
+      <w:r>
+        <w:tab/>
+      </w:r>
+      <w:r>
+        <w:tab/>
+        <w:t>- Add Walk photos so they can see what to expect</w:t>
+      </w:r>
+    </w:p>
+    <w:p>
+      <w:r>
+        <w:tab/>
+      </w:r>
+      <w:r>
+        <w:tab/>
+        <w:t xml:space="preserve">- Add </w:t>
+      </w:r>
+      <w:proofErr w:type="spellStart"/>
+      <w:r>
+        <w:t>avg</w:t>
+      </w:r>
+      <w:proofErr w:type="spellEnd"/>
+      <w:r>
+        <w:t xml:space="preserve"> group size. </w:t>
+      </w:r>
+    </w:p>
+    <w:p>
+      <w:r>
+        <w:tab/>
+      </w:r>
+      <w:r>
+        <w:tab/>
+        <w:t>- Add map location to see how the walk is to access</w:t>
       </w:r>
     </w:p>
     <w:p/>
     <w:p>
-      <w:pPr>
-        <w:rPr>
-          <w:b/>
-          <w:bCs/>
-          <w:u w:val="single"/>
-        </w:rPr>
-      </w:pPr>
-      <w:r>
-        <w:rPr>
-          <w:b/>
-          <w:bCs/>
-          <w:u w:val="single"/>
-        </w:rPr>
-        <w:t>Browsing Events/Walks</w:t>
+      <w:r>
+        <w:t xml:space="preserve">3 - Should Have - As a previous attendee to a walk, I want to quickly access the </w:t>
+      </w:r>
+      <w:proofErr w:type="gramStart"/>
+      <w:r>
+        <w:t>sign up</w:t>
+      </w:r>
+      <w:proofErr w:type="gramEnd"/>
+      <w:r>
+        <w:t xml:space="preserve"> form for the other walks.</w:t>
+      </w:r>
+    </w:p>
+    <w:p>
+      <w:r>
+        <w:tab/>
+        <w:t>PLAN</w:t>
+      </w:r>
+    </w:p>
+    <w:p>
+      <w:r>
+        <w:tab/>
+        <w:t>- Quick access to sign-up form on all parts of the website</w:t>
+      </w:r>
+    </w:p>
+    <w:p>
+      <w:r>
+        <w:tab/>
+      </w:r>
+      <w:r>
+        <w:tab/>
+        <w:t>ACTION</w:t>
+      </w:r>
+    </w:p>
+    <w:p>
+      <w:r>
+        <w:tab/>
+      </w:r>
+      <w:r>
+        <w:tab/>
+        <w:t xml:space="preserve">- Sign-up form is accessible in the Navbar </w:t>
       </w:r>
     </w:p>
     <w:p/>
     <w:p>
       <w:r>
-        <w:t>-As a visitor, I want to see a list of upcoming walking events with key details (distance, location, date, etc.) so that I can quickly find an event that suits me.</w:t>
+        <w:t xml:space="preserve">4 - Must Have - As a visitor who is also looking for support with my mental health, </w:t>
+      </w:r>
+      <w:proofErr w:type="spellStart"/>
+      <w:r>
+        <w:t>i</w:t>
+      </w:r>
+      <w:proofErr w:type="spellEnd"/>
+      <w:r>
+        <w:t xml:space="preserve"> would like to see recourses to mental health services.</w:t>
+      </w:r>
+    </w:p>
+    <w:p>
+      <w:r>
+        <w:tab/>
+        <w:t>PLAN</w:t>
+      </w:r>
+    </w:p>
+    <w:p>
+      <w:r>
+        <w:tab/>
+        <w:t>- Straightforward information on further guidance and support for people in crisis or looking for help.</w:t>
+      </w:r>
+    </w:p>
+    <w:p>
+      <w:r>
+        <w:tab/>
+      </w:r>
+      <w:r>
+        <w:tab/>
+        <w:t>ACTION</w:t>
+      </w:r>
+    </w:p>
+    <w:p>
+      <w:r>
+        <w:lastRenderedPageBreak/>
+        <w:tab/>
+      </w:r>
+      <w:r>
+        <w:tab/>
+        <w:t>- Create a page with all support information for those in crisis or need support.</w:t>
+      </w:r>
+    </w:p>
+    <w:p>
+      <w:r>
+        <w:tab/>
+      </w:r>
+      <w:r>
+        <w:tab/>
+        <w:t>- List crisis 24/7 hotlines with websites and contact details</w:t>
+      </w:r>
+    </w:p>
+    <w:p>
+      <w:r>
+        <w:tab/>
+      </w:r>
+      <w:r>
+        <w:tab/>
+        <w:t>- List diverse services that offer supports to different groups</w:t>
+      </w:r>
+    </w:p>
+    <w:p>
+      <w:r>
+        <w:tab/>
+      </w:r>
+      <w:r>
+        <w:tab/>
+      </w:r>
+    </w:p>
+    <w:p>
+      <w:r>
+        <w:t>5 - Could Have - As a visitor I would like to see more about Men of Wales and the work they do.</w:t>
+      </w:r>
+    </w:p>
+    <w:p>
+      <w:r>
+        <w:tab/>
+        <w:t>PLAN</w:t>
+      </w:r>
+    </w:p>
+    <w:p>
+      <w:r>
+        <w:tab/>
+        <w:t>-A page dedicated to charity commitments and other work</w:t>
+      </w:r>
+    </w:p>
+    <w:p>
+      <w:r>
+        <w:tab/>
+      </w:r>
+      <w:r>
+        <w:tab/>
+        <w:t>Action</w:t>
+      </w:r>
+    </w:p>
+    <w:p>
+      <w:r>
+        <w:tab/>
+      </w:r>
+      <w:r>
+        <w:tab/>
+        <w:t>-Create About us page.</w:t>
+      </w:r>
+    </w:p>
+    <w:p>
+      <w:r>
+        <w:tab/>
+      </w:r>
+      <w:r>
+        <w:tab/>
+        <w:t>- Include a charity statement</w:t>
+      </w:r>
+    </w:p>
+    <w:p>
+      <w:r>
+        <w:tab/>
+      </w:r>
+      <w:r>
+        <w:tab/>
+        <w:t>- Why the charity was created</w:t>
+      </w:r>
+    </w:p>
+    <w:p>
+      <w:r>
+        <w:tab/>
+      </w:r>
+      <w:r>
+        <w:tab/>
+        <w:t>- Potential fundraising.</w:t>
       </w:r>
     </w:p>
     <w:p/>
-    <w:p>
-      <w:r>
-        <w:t>-As a visitor, I want to view detailed information about a specific walk, including who is leading it and who else might be attending, so that I feel more comfortable joining.</w:t>
-      </w:r>
-    </w:p>
-    <w:p/>
-    <w:p>
-      <w:r>
-        <w:t>-As a visitor, I want to fill out a simple form to apply to join a walk so that I can participate in a group event.</w:t>
-      </w:r>
-    </w:p>
-    <w:p/>
-    <w:p>
-      <w:pPr>
-        <w:rPr>
-          <w:b/>
-          <w:bCs/>
-          <w:u w:val="single"/>
-        </w:rPr>
-      </w:pPr>
-      <w:r>
-        <w:rPr>
-          <w:b/>
-          <w:bCs/>
-          <w:u w:val="single"/>
-        </w:rPr>
-        <w:t>Fundraising and Organizing</w:t>
-      </w:r>
-    </w:p>
-    <w:p/>
-    <w:p>
-      <w:r>
-        <w:t>-As a visitor, I want to find clear guidance on how to organize my own fundraising walk so that I can contribute to the cause.</w:t>
-      </w:r>
-    </w:p>
-    <w:p/>
-    <w:p>
-      <w:r>
-        <w:t>-As a visitor, I want to learn about ongoing fundraising campaigns so that I can support the charity financially or by spreading awareness.</w:t>
-      </w:r>
-    </w:p>
-    <w:p/>
-    <w:p>
-      <w:pPr>
-        <w:rPr>
-          <w:b/>
-          <w:bCs/>
-          <w:u w:val="single"/>
-        </w:rPr>
-      </w:pPr>
-      <w:r>
-        <w:rPr>
-          <w:b/>
-          <w:bCs/>
-          <w:u w:val="single"/>
-        </w:rPr>
-        <w:t>Group Locations</w:t>
-      </w:r>
-    </w:p>
-    <w:p/>
-    <w:p>
-      <w:r>
-        <w:t>-As a visitor, I want to see a map or list of group locations near me so that I can find a walking group in my area.</w:t>
-      </w:r>
-    </w:p>
-    <w:p/>
-    <w:p>
-      <w:r>
-        <w:t xml:space="preserve">-As a visitor, I want to view additional information about each group (meeting times, primary contact) so that I know how to </w:t>
-      </w:r>
-    </w:p>
-    <w:p>
-      <w:r>
-        <w:t>connect with them.</w:t>
-      </w:r>
-    </w:p>
-    <w:p/>
-    <w:p>
-      <w:r>
-        <w:t>Mental Health and Crisis Advice</w:t>
-      </w:r>
-    </w:p>
-    <w:p/>
-    <w:p>
-      <w:r>
-        <w:t>-As a visitor, I want to find mental health advice tailored for men so that I can better understand or manage what I’m going through.</w:t>
-      </w:r>
-    </w:p>
-    <w:p/>
-    <w:p>
-      <w:r>
-        <w:t>-As a visitor, I want immediate access to crisis advice and emergency contact numbers so that I can seek urgent help when needed.</w:t>
-      </w:r>
-    </w:p>
-    <w:p/>
-    <w:p>
-      <w:pPr>
-        <w:rPr>
-          <w:b/>
-          <w:bCs/>
-          <w:u w:val="single"/>
-        </w:rPr>
-      </w:pPr>
-      <w:r>
-        <w:rPr>
-          <w:b/>
-          <w:bCs/>
-          <w:u w:val="single"/>
-        </w:rPr>
-        <w:t>About Us</w:t>
-      </w:r>
-    </w:p>
-    <w:p/>
-    <w:p>
-      <w:r>
-        <w:t>-As a visitor, I want to learn about the charity's mission, goals, and story so that I understand the purpose of the website and why it exists.</w:t>
-      </w:r>
-    </w:p>
-    <w:p/>
-    <w:p>
-      <w:r>
-        <w:t>Additional Considerations</w:t>
-      </w:r>
-    </w:p>
-    <w:p>
-      <w:pPr>
-        <w:rPr>
-          <w:b/>
-          <w:bCs/>
-          <w:u w:val="single"/>
-        </w:rPr>
-      </w:pPr>
-    </w:p>
-    <w:p>
-      <w:pPr>
-        <w:rPr>
-          <w:b/>
-          <w:bCs/>
-          <w:u w:val="single"/>
-        </w:rPr>
-      </w:pPr>
-      <w:r>
-        <w:rPr>
-          <w:b/>
-          <w:bCs/>
-          <w:u w:val="single"/>
-        </w:rPr>
-        <w:t>Accessibility:</w:t>
-      </w:r>
-    </w:p>
-    <w:p/>
-    <w:p>
-      <w:r>
-        <w:t>Make the forms, maps, and advice sections easy to navigate for people who might be in distress.</w:t>
-      </w:r>
-    </w:p>
-    <w:p/>
-    <w:p>
-      <w:r>
-        <w:t>Mobile-Friendly Design:</w:t>
-      </w:r>
-    </w:p>
-    <w:p>
-      <w:r>
-        <w:t>Given the nature of the website, users might access it on the go, so responsive design is crucial.</w:t>
-      </w:r>
-    </w:p>
-    <w:p/>
-    <w:p>
-      <w:r>
-        <w:t>Encouraging Participation:</w:t>
-      </w:r>
-    </w:p>
-    <w:p>
-      <w:r>
-        <w:t>Include testimonials or success stories to inspire visitors to join or fundraise.</w:t>
-      </w:r>
-    </w:p>
-    <w:p/>
-    <w:p/>
-    <w:p>
-      <w:r>
-        <w:t>ACTIONS</w:t>
-      </w:r>
-    </w:p>
-    <w:p/>
-    <w:p>
-      <w:r>
-        <w:t>Actions for Browsing Events/Walks</w:t>
-      </w:r>
-    </w:p>
-    <w:p/>
-    <w:p>
-      <w:r>
-        <w:t>Browse Events List</w:t>
-      </w:r>
-    </w:p>
-    <w:p/>
-    <w:p>
-      <w:r>
-        <w:t>-View cards for each event with basic information (title, date, distance, location).</w:t>
-      </w:r>
-    </w:p>
-    <w:p/>
-    <w:p>
-      <w:r>
-        <w:t>-Sort or filter events by location, distance, or date (optional for scalability).</w:t>
-      </w:r>
-    </w:p>
-    <w:p/>
-    <w:p>
-      <w:r>
-        <w:lastRenderedPageBreak/>
-        <w:t>View Event Details</w:t>
-      </w:r>
-    </w:p>
-    <w:p/>
-    <w:p>
-      <w:r>
-        <w:t>-Click on a card to see expanded details (e.g., Group Leader, attendees, FAQs).</w:t>
-      </w:r>
-    </w:p>
-    <w:p/>
-    <w:p>
-      <w:r>
-        <w:t>-View photos or maps (if applicable).</w:t>
-      </w:r>
-    </w:p>
-    <w:p/>
-    <w:p>
-      <w:r>
-        <w:t>Join an Event</w:t>
-      </w:r>
-    </w:p>
-    <w:p/>
-    <w:p>
-      <w:r>
-        <w:t>-Fill out a form (name, email, any requirements like fitness level).</w:t>
-      </w:r>
-    </w:p>
-    <w:p/>
-    <w:p>
-      <w:r>
-        <w:t>-Submit form and receive confirmation or next steps (e.g., email with details).</w:t>
-      </w:r>
-    </w:p>
-    <w:p/>
-    <w:p>
-      <w:r>
-        <w:t>Actions for Fundraising and Organizing</w:t>
-      </w:r>
-    </w:p>
-    <w:p/>
-    <w:p>
-      <w:r>
-        <w:t>Start a Fundraiser</w:t>
-      </w:r>
-    </w:p>
-    <w:p/>
-    <w:p>
-      <w:r>
-        <w:t>-Access a guide or toolkit on organizing a fundraising walk.</w:t>
-      </w:r>
-    </w:p>
-    <w:p/>
-    <w:p>
-      <w:r>
-        <w:t>-Download resources or templates (e.g., posters, guidelines).</w:t>
-      </w:r>
-    </w:p>
-    <w:p/>
-    <w:p>
-      <w:r>
-        <w:t>-Submit your planned event for approval or listing (optional).</w:t>
-      </w:r>
-    </w:p>
-    <w:p/>
-    <w:p>
-      <w:r>
-        <w:t>Support a Fundraiser</w:t>
-      </w:r>
-    </w:p>
-    <w:p/>
-    <w:p>
-      <w:r>
-        <w:t>-Browse a list of ongoing fundraisers.</w:t>
-      </w:r>
-    </w:p>
-    <w:p/>
-    <w:p>
-      <w:r>
-        <w:t>-Click to donate or share links on social media.</w:t>
-      </w:r>
-    </w:p>
-    <w:p/>
-    <w:p>
-      <w:r>
-        <w:t>-See success metrics (e.g., "Goal: £500, Raised: £450").</w:t>
-      </w:r>
-    </w:p>
-    <w:p/>
-    <w:p>
-      <w:r>
-        <w:t>Actions for Group Locations</w:t>
-      </w:r>
-    </w:p>
-    <w:p/>
-    <w:p>
-      <w:r>
-        <w:t>Find Groups Near Me</w:t>
-      </w:r>
-    </w:p>
-    <w:p/>
-    <w:p>
-      <w:r>
-        <w:t>-Search for walking groups using a map or list format.</w:t>
-      </w:r>
-    </w:p>
-    <w:p/>
-    <w:p>
-      <w:r>
-        <w:t>-Filter by city or proximity (e.g., groups within 10 miles).</w:t>
-      </w:r>
-    </w:p>
-    <w:p/>
-    <w:p>
-      <w:r>
-        <w:t>View Group Details</w:t>
-      </w:r>
-    </w:p>
-    <w:p/>
-    <w:p>
-      <w:r>
-        <w:t>-Click on a group to see meeting schedules, contact details, and related events.</w:t>
-      </w:r>
-    </w:p>
-    <w:p/>
-    <w:p>
-      <w:r>
-        <w:t>-Use embedded navigation to find the group’s starting point.</w:t>
-      </w:r>
-    </w:p>
-    <w:p/>
-    <w:p>
-      <w:r>
-        <w:t>Actions for Mental Health and Crisis Advice</w:t>
-      </w:r>
-    </w:p>
-    <w:p/>
-    <w:p>
-      <w:r>
-        <w:t>Access Mental Health Advice</w:t>
-      </w:r>
-    </w:p>
-    <w:p/>
-    <w:p>
-      <w:r>
-        <w:t>-Browse articles or sections like "Tips for Managing Stress" or "How to Support a Friend."</w:t>
-      </w:r>
-    </w:p>
-    <w:p/>
-    <w:p>
-      <w:r>
-        <w:t>-Use categorized advice (e.g., relationships, work, self-esteem).</w:t>
-      </w:r>
-    </w:p>
-    <w:p/>
-    <w:p>
-      <w:r>
-        <w:t>-Link out to trusted resources for in-depth reading.</w:t>
-      </w:r>
-    </w:p>
-    <w:p/>
-    <w:p>
-      <w:r>
-        <w:t>Get Crisis Help</w:t>
-      </w:r>
-    </w:p>
-    <w:p/>
-    <w:p>
-      <w:r>
-        <w:t>-Quickly access a “Crisis Help” button visible across the site.</w:t>
-      </w:r>
-    </w:p>
-    <w:p/>
-    <w:p>
-      <w:r>
-        <w:t>-Click to view helplines or emergency steps.</w:t>
-      </w:r>
-    </w:p>
-    <w:p/>
-    <w:p>
-      <w:r>
-        <w:t>-Option to send a pre-filled email request for help (if applicable).</w:t>
-      </w:r>
-    </w:p>
-    <w:p/>
-    <w:p>
-      <w:r>
-        <w:lastRenderedPageBreak/>
-        <w:t>Actions for About Us</w:t>
-      </w:r>
-    </w:p>
-    <w:p/>
-    <w:p>
-      <w:r>
-        <w:t>Learn About the Charity</w:t>
-      </w:r>
-    </w:p>
-    <w:p/>
-    <w:p>
-      <w:r>
-        <w:t>-View sections like “Our Mission,” “Our Story,” and “Impact.”</w:t>
-      </w:r>
-    </w:p>
-    <w:p/>
-    <w:p>
-      <w:r>
-        <w:t>-Read success stories or testimonials.</w:t>
-      </w:r>
-    </w:p>
-    <w:p/>
-    <w:p>
-      <w:r>
-        <w:t>-Click links to social media or external pages to learn more.</w:t>
-      </w:r>
-    </w:p>
-    <w:p/>
-    <w:p>
-      <w:r>
-        <w:t>General Actions Across the Site</w:t>
-      </w:r>
-    </w:p>
-    <w:p/>
-    <w:p>
-      <w:r>
-        <w:t>-Share Content: Add social sharing buttons for walks, fundraisers, or articles.</w:t>
-      </w:r>
-    </w:p>
-    <w:p/>
-    <w:p>
-      <w:r>
-        <w:t>-Search and Navigate: Allow users to quickly search for events, groups, or advice.</w:t>
-      </w:r>
-    </w:p>
-    <w:p/>
-    <w:p>
-      <w:r>
-        <w:t>-Contact Us: Include a contact form or email link for inquiries.</w:t>
-      </w:r>
-    </w:p>
-    <w:p/>
-    <w:p>
-      <w:r>
-        <w:t>-Donate: Keep a visible "Donate" button in the header or footer for easy access.</w:t>
-      </w:r>
-    </w:p>
     <w:sectPr>
       <w:pgSz w:w="11906" w:h="16838"/>
       <w:pgMar w:top="1440" w:right="1440" w:bottom="1440" w:left="1440" w:header="708" w:footer="708" w:gutter="0"/>
@@ -907,7 +746,7 @@
     <w:link w:val="Heading1Char"/>
     <w:uiPriority w:val="9"/>
     <w:qFormat/>
-    <w:rsid w:val="009C5288"/>
+    <w:rsid w:val="001D1D1B"/>
     <w:pPr>
       <w:keepNext/>
       <w:keepLines/>
@@ -930,7 +769,7 @@
     <w:semiHidden/>
     <w:unhideWhenUsed/>
     <w:qFormat/>
-    <w:rsid w:val="009C5288"/>
+    <w:rsid w:val="001D1D1B"/>
     <w:pPr>
       <w:keepNext/>
       <w:keepLines/>
@@ -953,7 +792,7 @@
     <w:semiHidden/>
     <w:unhideWhenUsed/>
     <w:qFormat/>
-    <w:rsid w:val="009C5288"/>
+    <w:rsid w:val="001D1D1B"/>
     <w:pPr>
       <w:keepNext/>
       <w:keepLines/>
@@ -976,7 +815,7 @@
     <w:semiHidden/>
     <w:unhideWhenUsed/>
     <w:qFormat/>
-    <w:rsid w:val="009C5288"/>
+    <w:rsid w:val="001D1D1B"/>
     <w:pPr>
       <w:keepNext/>
       <w:keepLines/>
@@ -999,7 +838,7 @@
     <w:semiHidden/>
     <w:unhideWhenUsed/>
     <w:qFormat/>
-    <w:rsid w:val="009C5288"/>
+    <w:rsid w:val="001D1D1B"/>
     <w:pPr>
       <w:keepNext/>
       <w:keepLines/>
@@ -1020,7 +859,7 @@
     <w:semiHidden/>
     <w:unhideWhenUsed/>
     <w:qFormat/>
-    <w:rsid w:val="009C5288"/>
+    <w:rsid w:val="001D1D1B"/>
     <w:pPr>
       <w:keepNext/>
       <w:keepLines/>
@@ -1043,7 +882,7 @@
     <w:semiHidden/>
     <w:unhideWhenUsed/>
     <w:qFormat/>
-    <w:rsid w:val="009C5288"/>
+    <w:rsid w:val="001D1D1B"/>
     <w:pPr>
       <w:keepNext/>
       <w:keepLines/>
@@ -1064,7 +903,7 @@
     <w:semiHidden/>
     <w:unhideWhenUsed/>
     <w:qFormat/>
-    <w:rsid w:val="009C5288"/>
+    <w:rsid w:val="001D1D1B"/>
     <w:pPr>
       <w:keepNext/>
       <w:keepLines/>
@@ -1087,7 +926,7 @@
     <w:semiHidden/>
     <w:unhideWhenUsed/>
     <w:qFormat/>
-    <w:rsid w:val="009C5288"/>
+    <w:rsid w:val="001D1D1B"/>
     <w:pPr>
       <w:keepNext/>
       <w:keepLines/>
@@ -1131,7 +970,7 @@
     <w:basedOn w:val="DefaultParagraphFont"/>
     <w:link w:val="Heading1"/>
     <w:uiPriority w:val="9"/>
-    <w:rsid w:val="009C5288"/>
+    <w:rsid w:val="001D1D1B"/>
     <w:rPr>
       <w:rFonts w:asciiTheme="majorHAnsi" w:eastAsiaTheme="majorEastAsia" w:hAnsiTheme="majorHAnsi" w:cstheme="majorBidi"/>
       <w:color w:val="2F5496" w:themeColor="accent1" w:themeShade="BF"/>
@@ -1145,7 +984,7 @@
     <w:link w:val="Heading2"/>
     <w:uiPriority w:val="9"/>
     <w:semiHidden/>
-    <w:rsid w:val="009C5288"/>
+    <w:rsid w:val="001D1D1B"/>
     <w:rPr>
       <w:rFonts w:asciiTheme="majorHAnsi" w:eastAsiaTheme="majorEastAsia" w:hAnsiTheme="majorHAnsi" w:cstheme="majorBidi"/>
       <w:color w:val="2F5496" w:themeColor="accent1" w:themeShade="BF"/>
@@ -1159,7 +998,7 @@
     <w:link w:val="Heading3"/>
     <w:uiPriority w:val="9"/>
     <w:semiHidden/>
-    <w:rsid w:val="009C5288"/>
+    <w:rsid w:val="001D1D1B"/>
     <w:rPr>
       <w:rFonts w:eastAsiaTheme="majorEastAsia" w:cstheme="majorBidi"/>
       <w:color w:val="2F5496" w:themeColor="accent1" w:themeShade="BF"/>
@@ -1173,7 +1012,7 @@
     <w:link w:val="Heading4"/>
     <w:uiPriority w:val="9"/>
     <w:semiHidden/>
-    <w:rsid w:val="009C5288"/>
+    <w:rsid w:val="001D1D1B"/>
     <w:rPr>
       <w:rFonts w:eastAsiaTheme="majorEastAsia" w:cstheme="majorBidi"/>
       <w:i/>
@@ -1187,7 +1026,7 @@
     <w:link w:val="Heading5"/>
     <w:uiPriority w:val="9"/>
     <w:semiHidden/>
-    <w:rsid w:val="009C5288"/>
+    <w:rsid w:val="001D1D1B"/>
     <w:rPr>
       <w:rFonts w:eastAsiaTheme="majorEastAsia" w:cstheme="majorBidi"/>
       <w:color w:val="2F5496" w:themeColor="accent1" w:themeShade="BF"/>
@@ -1199,7 +1038,7 @@
     <w:link w:val="Heading6"/>
     <w:uiPriority w:val="9"/>
     <w:semiHidden/>
-    <w:rsid w:val="009C5288"/>
+    <w:rsid w:val="001D1D1B"/>
     <w:rPr>
       <w:rFonts w:eastAsiaTheme="majorEastAsia" w:cstheme="majorBidi"/>
       <w:i/>
@@ -1213,7 +1052,7 @@
     <w:link w:val="Heading7"/>
     <w:uiPriority w:val="9"/>
     <w:semiHidden/>
-    <w:rsid w:val="009C5288"/>
+    <w:rsid w:val="001D1D1B"/>
     <w:rPr>
       <w:rFonts w:eastAsiaTheme="majorEastAsia" w:cstheme="majorBidi"/>
       <w:color w:val="595959" w:themeColor="text1" w:themeTint="A6"/>
@@ -1225,7 +1064,7 @@
     <w:link w:val="Heading8"/>
     <w:uiPriority w:val="9"/>
     <w:semiHidden/>
-    <w:rsid w:val="009C5288"/>
+    <w:rsid w:val="001D1D1B"/>
     <w:rPr>
       <w:rFonts w:eastAsiaTheme="majorEastAsia" w:cstheme="majorBidi"/>
       <w:i/>
@@ -1239,7 +1078,7 @@
     <w:link w:val="Heading9"/>
     <w:uiPriority w:val="9"/>
     <w:semiHidden/>
-    <w:rsid w:val="009C5288"/>
+    <w:rsid w:val="001D1D1B"/>
     <w:rPr>
       <w:rFonts w:eastAsiaTheme="majorEastAsia" w:cstheme="majorBidi"/>
       <w:color w:val="272727" w:themeColor="text1" w:themeTint="D8"/>
@@ -1252,7 +1091,7 @@
     <w:link w:val="TitleChar"/>
     <w:uiPriority w:val="10"/>
     <w:qFormat/>
-    <w:rsid w:val="009C5288"/>
+    <w:rsid w:val="001D1D1B"/>
     <w:pPr>
       <w:spacing w:after="80" w:line="240" w:lineRule="auto"/>
       <w:contextualSpacing/>
@@ -1270,7 +1109,7 @@
     <w:basedOn w:val="DefaultParagraphFont"/>
     <w:link w:val="Title"/>
     <w:uiPriority w:val="10"/>
-    <w:rsid w:val="009C5288"/>
+    <w:rsid w:val="001D1D1B"/>
     <w:rPr>
       <w:rFonts w:asciiTheme="majorHAnsi" w:eastAsiaTheme="majorEastAsia" w:hAnsiTheme="majorHAnsi" w:cstheme="majorBidi"/>
       <w:spacing w:val="-10"/>
@@ -1286,7 +1125,7 @@
     <w:link w:val="SubtitleChar"/>
     <w:uiPriority w:val="11"/>
     <w:qFormat/>
-    <w:rsid w:val="009C5288"/>
+    <w:rsid w:val="001D1D1B"/>
     <w:pPr>
       <w:numPr>
         <w:ilvl w:val="1"/>
@@ -1305,7 +1144,7 @@
     <w:basedOn w:val="DefaultParagraphFont"/>
     <w:link w:val="Subtitle"/>
     <w:uiPriority w:val="11"/>
-    <w:rsid w:val="009C5288"/>
+    <w:rsid w:val="001D1D1B"/>
     <w:rPr>
       <w:rFonts w:eastAsiaTheme="majorEastAsia" w:cstheme="majorBidi"/>
       <w:color w:val="595959" w:themeColor="text1" w:themeTint="A6"/>
@@ -1321,7 +1160,7 @@
     <w:link w:val="QuoteChar"/>
     <w:uiPriority w:val="29"/>
     <w:qFormat/>
-    <w:rsid w:val="009C5288"/>
+    <w:rsid w:val="001D1D1B"/>
     <w:pPr>
       <w:spacing w:before="160"/>
       <w:jc w:val="center"/>
@@ -1337,7 +1176,7 @@
     <w:basedOn w:val="DefaultParagraphFont"/>
     <w:link w:val="Quote"/>
     <w:uiPriority w:val="29"/>
-    <w:rsid w:val="009C5288"/>
+    <w:rsid w:val="001D1D1B"/>
     <w:rPr>
       <w:i/>
       <w:iCs/>
@@ -1349,7 +1188,7 @@
     <w:basedOn w:val="Normal"/>
     <w:uiPriority w:val="34"/>
     <w:qFormat/>
-    <w:rsid w:val="009C5288"/>
+    <w:rsid w:val="001D1D1B"/>
     <w:pPr>
       <w:ind w:left="720"/>
       <w:contextualSpacing/>
@@ -1360,7 +1199,7 @@
     <w:basedOn w:val="DefaultParagraphFont"/>
     <w:uiPriority w:val="21"/>
     <w:qFormat/>
-    <w:rsid w:val="009C5288"/>
+    <w:rsid w:val="001D1D1B"/>
     <w:rPr>
       <w:i/>
       <w:iCs/>
@@ -1374,7 +1213,7 @@
     <w:link w:val="IntenseQuoteChar"/>
     <w:uiPriority w:val="30"/>
     <w:qFormat/>
-    <w:rsid w:val="009C5288"/>
+    <w:rsid w:val="001D1D1B"/>
     <w:pPr>
       <w:pBdr>
         <w:top w:val="single" w:sz="4" w:space="10" w:color="2F5496" w:themeColor="accent1" w:themeShade="BF"/>
@@ -1395,7 +1234,7 @@
     <w:basedOn w:val="DefaultParagraphFont"/>
     <w:link w:val="IntenseQuote"/>
     <w:uiPriority w:val="30"/>
-    <w:rsid w:val="009C5288"/>
+    <w:rsid w:val="001D1D1B"/>
     <w:rPr>
       <w:i/>
       <w:iCs/>
@@ -1407,7 +1246,7 @@
     <w:basedOn w:val="DefaultParagraphFont"/>
     <w:uiPriority w:val="32"/>
     <w:qFormat/>
-    <w:rsid w:val="009C5288"/>
+    <w:rsid w:val="001D1D1B"/>
     <w:rPr>
       <w:b/>
       <w:bCs/>

</xml_diff>